<commit_message>
correções e atualização de imagens
</commit_message>
<xml_diff>
--- a/Arquivos/10 - Gincana das Regiões Brasileiras.docx
+++ b/Arquivos/10 - Gincana das Regiões Brasileiras.docx
@@ -493,6 +493,16 @@
         </w:rPr>
         <w:t>; dados; variáveis categóricas</w:t>
       </w:r>
+      <w:r>
+        <w:rPr>
+          <w:rStyle w:val="Forte"/>
+          <w:rFonts w:ascii="Segoe UI" w:hAnsi="Segoe UI" w:cs="Segoe UI"/>
+          <w:b w:val="0"/>
+          <w:bCs w:val="0"/>
+          <w:color w:val="444444"/>
+        </w:rPr>
+        <w:t>.</w:t>
+      </w:r>
     </w:p>
     <w:p>
       <w:pPr>
@@ -532,6 +542,13 @@
           <w:color w:val="444444"/>
         </w:rPr>
         <w:t>das regiões brasileiras</w:t>
+      </w:r>
+      <w:r>
+        <w:rPr>
+          <w:rFonts w:ascii="Segoe UI" w:hAnsi="Segoe UI" w:cs="Segoe UI"/>
+          <w:color w:val="444444"/>
+        </w:rPr>
+        <w:t>.</w:t>
       </w:r>
       <w:r>
         <w:rPr>
@@ -9431,25 +9448,7 @@
             <w:sz w:val="24"/>
             <w:szCs w:val="24"/>
           </w:rPr>
-          <w:t>https://www.estadose</w:t>
-        </w:r>
-        <w:r>
-          <w:rPr>
-            <w:rStyle w:val="Hyperlink"/>
-            <w:rFonts w:ascii="Segoe UI" w:eastAsia="Arial" w:hAnsi="Segoe UI" w:cs="Segoe UI"/>
-            <w:sz w:val="24"/>
-            <w:szCs w:val="24"/>
-          </w:rPr>
-          <w:t xml:space="preserve"> </w:t>
-        </w:r>
-        <w:r>
-          <w:rPr>
-            <w:rStyle w:val="Hyperlink"/>
-            <w:rFonts w:ascii="Segoe UI" w:eastAsia="Arial" w:hAnsi="Segoe UI" w:cs="Segoe UI"/>
-            <w:sz w:val="24"/>
-            <w:szCs w:val="24"/>
-          </w:rPr>
-          <w:t>capitaisdobrasil.com/</w:t>
+          <w:t>https://www.estadose capitaisdobrasil.com/</w:t>
         </w:r>
       </w:hyperlink>
       <w:proofErr w:type="gramStart"/>
@@ -9542,25 +9541,7 @@
             <w:sz w:val="24"/>
             <w:szCs w:val="24"/>
           </w:rPr>
-          <w:t>https://blog.certisign</w:t>
-        </w:r>
-        <w:r>
-          <w:rPr>
-            <w:rStyle w:val="Hyperlink"/>
-            <w:rFonts w:ascii="Segoe UI" w:eastAsia="Arial" w:hAnsi="Segoe UI" w:cs="Segoe UI"/>
-            <w:sz w:val="24"/>
-            <w:szCs w:val="24"/>
-          </w:rPr>
-          <w:t xml:space="preserve"> </w:t>
-        </w:r>
-        <w:r>
-          <w:rPr>
-            <w:rStyle w:val="Hyperlink"/>
-            <w:rFonts w:ascii="Segoe UI" w:eastAsia="Arial" w:hAnsi="Segoe UI" w:cs="Segoe UI"/>
-            <w:sz w:val="24"/>
-            <w:szCs w:val="24"/>
-          </w:rPr>
-          <w:t>.com.br/girias-populares-da-lingua-portuguesa/</w:t>
+          <w:t>https://blog.certisign .com.br/girias-populares-da-lingua-portuguesa/</w:t>
         </w:r>
       </w:hyperlink>
       <w:r>
@@ -9666,25 +9647,7 @@
             <w:sz w:val="24"/>
             <w:szCs w:val="24"/>
           </w:rPr>
-          <w:t>https://www.ensinandocom</w:t>
-        </w:r>
-        <w:r>
-          <w:rPr>
-            <w:rStyle w:val="Hyperlink"/>
-            <w:rFonts w:ascii="Segoe UI" w:eastAsia="Arial" w:hAnsi="Segoe UI" w:cs="Segoe UI"/>
-            <w:sz w:val="24"/>
-            <w:szCs w:val="24"/>
-          </w:rPr>
-          <w:t xml:space="preserve"> </w:t>
-        </w:r>
-        <w:r>
-          <w:rPr>
-            <w:rStyle w:val="Hyperlink"/>
-            <w:rFonts w:ascii="Segoe UI" w:eastAsia="Arial" w:hAnsi="Segoe UI" w:cs="Segoe UI"/>
-            <w:sz w:val="24"/>
-            <w:szCs w:val="24"/>
-          </w:rPr>
-          <w:t>carinho.com.br/search/label/Jogos%20e%20Brincadeiras</w:t>
+          <w:t>https://www.ensinandocom carinho.com.br/search/label/Jogos%20e%20Brincadeiras</w:t>
         </w:r>
       </w:hyperlink>
       <w:r>

</xml_diff>